<commit_message>
column, disable inactive customer
</commit_message>
<xml_diff>
--- a/temp_view_bill/bill_0.docx
+++ b/temp_view_bill/bill_0.docx
@@ -46,7 +46,7 @@
           </w:tcPr>
           <w:p>
             <w:r>
-              <w:t>noquiana, jhon paul</w:t>
+              <w:t>Mio, Kent</w:t>
             </w:r>
           </w:p>
         </w:tc>
@@ -56,7 +56,7 @@
           </w:tcPr>
           <w:p>
             <w:r>
-              <w:t>maharuhay, medellin , cebu</w:t>
+              <w:t>Casay</w:t>
             </w:r>
           </w:p>
         </w:tc>
@@ -68,7 +68,7 @@
           </w:tcPr>
           <w:p>
             <w:r>
-              <w:t>Account No. : CL-00016</w:t>
+              <w:t>Account No. : 00021</w:t>
             </w:r>
           </w:p>
         </w:tc>
@@ -78,7 +78,7 @@
           </w:tcPr>
           <w:p>
             <w:r>
-              <w:t>Bill No. 00016</w:t>
+              <w:t>Bill No. 00010</w:t>
             </w:r>
           </w:p>
         </w:tc>
@@ -108,7 +108,7 @@
           </w:tcPr>
           <w:p>
             <w:r>
-              <w:t>2025-06-17</w:t>
+              <w:t>2025-06-18</w:t>
             </w:r>
           </w:p>
         </w:tc>
@@ -236,7 +236,7 @@
           </w:tcPr>
           <w:p>
             <w:r>
-              <w:t>200.0</w:t>
+              <w:t>250.0</w:t>
             </w:r>
           </w:p>
         </w:tc>
@@ -246,7 +246,7 @@
           </w:tcPr>
           <w:p>
             <w:r>
-              <w:t>210.0</w:t>
+              <w:t>267.0</w:t>
             </w:r>
           </w:p>
         </w:tc>
@@ -256,7 +256,7 @@
           </w:tcPr>
           <w:p>
             <w:r>
-              <w:t>10.00</w:t>
+              <w:t>17.00</w:t>
             </w:r>
           </w:p>
         </w:tc>
@@ -300,7 +300,7 @@
           </w:tcPr>
           <w:p>
             <w:r>
-              <w:t>₱5.00</w:t>
+              <w:t>₱150.00</w:t>
             </w:r>
           </w:p>
         </w:tc>
@@ -399,7 +399,7 @@
           </w:tcPr>
           <w:p>
             <w:r>
-              <w:t>1 ✓</w:t>
+              <w:t xml:space="preserve">1 </w:t>
             </w:r>
           </w:p>
         </w:tc>
@@ -449,7 +449,7 @@
           </w:tcPr>
           <w:p>
             <w:r>
-              <w:t>10.00</w:t>
+              <w:t>0.00</w:t>
             </w:r>
           </w:p>
         </w:tc>
@@ -461,7 +461,7 @@
           </w:tcPr>
           <w:p>
             <w:r>
-              <w:t xml:space="preserve">2 </w:t>
+              <w:t>2 ✓</w:t>
             </w:r>
           </w:p>
         </w:tc>
@@ -511,7 +511,7 @@
           </w:tcPr>
           <w:p>
             <w:r>
-              <w:t>20.00</w:t>
+              <w:t>0.00</w:t>
             </w:r>
           </w:p>
         </w:tc>
@@ -573,7 +573,7 @@
           </w:tcPr>
           <w:p>
             <w:r>
-              <w:t>30.00</w:t>
+              <w:t>0.00</w:t>
             </w:r>
           </w:p>
         </w:tc>
@@ -635,7 +635,7 @@
           </w:tcPr>
           <w:p>
             <w:r>
-              <w:t>60.00</w:t>
+              <w:t>0.00</w:t>
             </w:r>
           </w:p>
         </w:tc>
@@ -679,7 +679,7 @@
           </w:tcPr>
           <w:p>
             <w:r>
-              <w:t>₱65.0</w:t>
+              <w:t>₱150.0</w:t>
             </w:r>
           </w:p>
         </w:tc>

</xml_diff>